<commit_message>
adding in ethics number
</commit_message>
<xml_diff>
--- a/manuscript/app_cover_letter.docx
+++ b/manuscript/app_cover_letter.docx
@@ -442,7 +442,7 @@
       <w:pPr>
         <w:spacing w:line="360" w:lineRule="auto"/>
         <w:rPr>
-          <w:rFonts w:ascii="Calibri" w:hAnsi="Calibri" w:cs="Calibri" w:hint="eastAsia"/>
+          <w:rFonts w:ascii="Calibri" w:hAnsi="Calibri" w:cs="Calibri"/>
           <w:bCs/>
           <w:sz w:val="22"/>
           <w:szCs w:val="22"/>
@@ -484,26 +484,15 @@
           <w:szCs w:val="22"/>
         </w:rPr>
         <w:lastRenderedPageBreak/>
-        <w:t xml:space="preserve">We have the necessary support to carry out the proposed experiment: it will be carried out online, and we have funding available to pay the participants. Ethical approval has been obtained. </w:t>
-      </w:r>
-      <w:proofErr w:type="gramStart"/>
-      <w:r>
-        <w:rPr>
-          <w:rFonts w:ascii="Calibri" w:hAnsi="Calibri"/>
-          <w:sz w:val="22"/>
-          <w:szCs w:val="22"/>
-        </w:rPr>
-        <w:t>(</w:t>
-      </w:r>
-      <w:proofErr w:type="gramEnd"/>
-      <w:r>
-        <w:rPr>
-          <w:rFonts w:ascii="Calibri" w:hAnsi="Calibri"/>
-          <w:sz w:val="22"/>
-          <w:szCs w:val="22"/>
-          <w:highlight w:val="yellow"/>
-        </w:rPr>
-        <w:t>INCLUDE ETHICS NUMBER HERE).</w:t>
+        <w:t>We have the necessary support to carry out the proposed experiment: it will be carried out online, and we have funding available to pay the participants. Ethical approval has been obtained</w:t>
+      </w:r>
+      <w:r>
+        <w:rPr>
+          <w:rFonts w:ascii="Calibri" w:hAnsi="Calibri"/>
+          <w:sz w:val="22"/>
+          <w:szCs w:val="22"/>
+        </w:rPr>
+        <w:t xml:space="preserve"> (University of Aberdeen, approval number PEC/4677/20201/2).</w:t>
       </w:r>
     </w:p>
     <w:p>

</xml_diff>